<commit_message>
Update: added student club info to docs
</commit_message>
<xml_diff>
--- a/Files/Student Organization App.docx
+++ b/Files/Student Organization App.docx
@@ -1,6 +1,6 @@
 
 <file path=word/document.xml><?xml version="1.0" encoding="utf-8"?>
-<w:document xmlns:wpc="http://schemas.microsoft.com/office/word/2010/wordprocessingCanvas" xmlns:cx="http://schemas.microsoft.com/office/drawing/2014/chartex" xmlns:cx1="http://schemas.microsoft.com/office/drawing/2015/9/8/chartex" xmlns:cx2="http://schemas.microsoft.com/office/drawing/2015/10/21/chartex" xmlns:cx3="http://schemas.microsoft.com/office/drawing/2016/5/9/chartex" xmlns:cx4="http://schemas.microsoft.com/office/drawing/2016/5/10/chartex" xmlns:cx5="http://schemas.microsoft.com/office/drawing/2016/5/11/chartex" xmlns:cx6="http://schemas.microsoft.com/office/drawing/2016/5/12/chartex" xmlns:cx7="http://schemas.microsoft.com/office/drawing/2016/5/13/chartex" xmlns:cx8="http://schemas.microsoft.com/office/drawing/2016/5/14/chartex" xmlns:mc="http://schemas.openxmlformats.org/markup-compatibility/2006" xmlns:aink="http://schemas.microsoft.com/office/drawing/2016/ink" xmlns:am3d="http://schemas.microsoft.com/office/drawing/2017/model3d" xmlns:o="urn:schemas-microsoft-com:office:office" xmlns:r="http://schemas.openxmlformats.org/officeDocument/2006/relationships" xmlns:m="http://schemas.openxmlformats.org/officeDocument/2006/math" xmlns:v="urn:schemas-microsoft-com:vml" xmlns:wp14="http://schemas.microsoft.com/office/word/2010/wordprocessingDrawing" xmlns:wp="http://schemas.openxmlformats.org/drawingml/2006/wordprocessingDrawing" xmlns:w10="urn:schemas-microsoft-com:office:word" xmlns:w="http://schemas.openxmlformats.org/wordprocessingml/2006/main" xmlns:w14="http://schemas.microsoft.com/office/word/2010/wordml" xmlns:w15="http://schemas.microsoft.com/office/word/2012/wordml" xmlns:w16cid="http://schemas.microsoft.com/office/word/2016/wordml/cid" xmlns:w16se="http://schemas.microsoft.com/office/word/2015/wordml/symex" xmlns:wpg="http://schemas.microsoft.com/office/word/2010/wordprocessingGroup" xmlns:wpi="http://schemas.microsoft.com/office/word/2010/wordprocessingInk" xmlns:wne="http://schemas.microsoft.com/office/word/2006/wordml" xmlns:wps="http://schemas.microsoft.com/office/word/2010/wordprocessingShape" mc:Ignorable="w14 w15 w16se w16cid wp14">
+<w:document xmlns:wpc="http://schemas.microsoft.com/office/word/2010/wordprocessingCanvas" xmlns:mc="http://schemas.openxmlformats.org/markup-compatibility/2006" xmlns:o="urn:schemas-microsoft-com:office:office" xmlns:r="http://schemas.openxmlformats.org/officeDocument/2006/relationships" xmlns:m="http://schemas.openxmlformats.org/officeDocument/2006/math" xmlns:v="urn:schemas-microsoft-com:vml" xmlns:wp14="http://schemas.microsoft.com/office/word/2010/wordprocessingDrawing" xmlns:wp="http://schemas.openxmlformats.org/drawingml/2006/wordprocessingDrawing" xmlns:w10="urn:schemas-microsoft-com:office:word" xmlns:w="http://schemas.openxmlformats.org/wordprocessingml/2006/main" xmlns:w14="http://schemas.microsoft.com/office/word/2010/wordml" xmlns:w15="http://schemas.microsoft.com/office/word/2012/wordml" xmlns:wpg="http://schemas.microsoft.com/office/word/2010/wordprocessingGroup" xmlns:wpi="http://schemas.microsoft.com/office/word/2010/wordprocessingInk" xmlns:wne="http://schemas.microsoft.com/office/word/2006/wordml" xmlns:wps="http://schemas.microsoft.com/office/word/2010/wordprocessingShape" mc:Ignorable="w14 w15 wp14">
   <w:body>
     <w:p>
       <w:pPr>
@@ -13,19 +13,7 @@
         <w:rPr>
           <w:b/>
         </w:rPr>
-        <w:t>Student Org</w:t>
-      </w:r>
-      <w:r>
-        <w:rPr>
-          <w:b/>
-        </w:rPr>
-        <w:t>anization</w:t>
-      </w:r>
-      <w:r>
-        <w:rPr>
-          <w:b/>
-        </w:rPr>
-        <w:t xml:space="preserve"> App</w:t>
+        <w:t>Student Organization App</w:t>
       </w:r>
     </w:p>
     <w:p>
@@ -84,10 +72,7 @@
     <w:p/>
     <w:p>
       <w:r>
-        <w:t>Home Screen</w:t>
-      </w:r>
-      <w:r>
-        <w:t xml:space="preserve"> – Horizontal Linear Layout</w:t>
+        <w:t>Home Screen – Horizontal Linear Layout</w:t>
       </w:r>
     </w:p>
     <w:p>
@@ -99,10 +84,7 @@
         </w:numPr>
       </w:pPr>
       <w:r>
-        <w:t>Opportunities</w:t>
-      </w:r>
-      <w:r>
-        <w:t xml:space="preserve"> – Vertical Linear Layout</w:t>
+        <w:t>Opportunities – Vertical Linear Layout</w:t>
       </w:r>
     </w:p>
     <w:p>
@@ -126,13 +108,7 @@
         </w:numPr>
       </w:pPr>
       <w:r>
-        <w:t>Loads jobs with computer science keywords from Indeed, Simplicity,</w:t>
-      </w:r>
-      <w:r>
-        <w:t xml:space="preserve"> or</w:t>
-      </w:r>
-      <w:r>
-        <w:t xml:space="preserve"> LinkedIn</w:t>
+        <w:t>Loads jobs with computer science keywords from Indeed, Simplicity, or LinkedIn</w:t>
       </w:r>
     </w:p>
     <w:p>
@@ -144,13 +120,7 @@
         </w:numPr>
       </w:pPr>
       <w:r>
-        <w:t>Internships</w:t>
-      </w:r>
-      <w:r>
-        <w:t xml:space="preserve"> </w:t>
-      </w:r>
-      <w:r>
-        <w:t>– Vertical Linear Layout</w:t>
+        <w:t>Internships – Vertical Linear Layout</w:t>
       </w:r>
     </w:p>
     <w:p>
@@ -174,13 +144,7 @@
         </w:numPr>
       </w:pPr>
       <w:r>
-        <w:t>Research</w:t>
-      </w:r>
-      <w:r>
-        <w:t xml:space="preserve"> </w:t>
-      </w:r>
-      <w:r>
-        <w:t>– Vertical Linear Layout</w:t>
+        <w:t>Research – Vertical Linear Layout</w:t>
       </w:r>
     </w:p>
     <w:p>
@@ -204,13 +168,7 @@
         </w:numPr>
       </w:pPr>
       <w:r>
-        <w:t>Events</w:t>
-      </w:r>
-      <w:r>
-        <w:t xml:space="preserve"> </w:t>
-      </w:r>
-      <w:r>
-        <w:t>– Vertical Linear Layout</w:t>
+        <w:t>Events – Vertical Linear Layout</w:t>
       </w:r>
     </w:p>
     <w:p>
@@ -234,16 +192,7 @@
         </w:numPr>
       </w:pPr>
       <w:r>
-        <w:t>ACM</w:t>
-      </w:r>
-      <w:r>
-        <w:t xml:space="preserve"> </w:t>
-      </w:r>
-      <w:r>
-        <w:t>– Horizontal Linear Layout</w:t>
-      </w:r>
-      <w:r>
-        <w:t xml:space="preserve"> (Fragment)</w:t>
+        <w:t>ACM – Horizontal Linear Layout (Fragment)</w:t>
       </w:r>
     </w:p>
     <w:p>
@@ -255,13 +204,7 @@
         </w:numPr>
       </w:pPr>
       <w:r>
-        <w:t>About</w:t>
-      </w:r>
-      <w:r>
-        <w:t xml:space="preserve"> Us</w:t>
-      </w:r>
-      <w:r>
-        <w:t xml:space="preserve"> Blurb</w:t>
+        <w:t>About Us Blurb</w:t>
       </w:r>
     </w:p>
     <w:p>
@@ -297,19 +240,7 @@
         </w:numPr>
       </w:pPr>
       <w:r>
-        <w:t>CS Club</w:t>
-      </w:r>
-      <w:r>
-        <w:t xml:space="preserve"> </w:t>
-      </w:r>
-      <w:r>
-        <w:t>– Horizontal Linear Layout</w:t>
-      </w:r>
-      <w:r>
-        <w:t xml:space="preserve"> </w:t>
-      </w:r>
-      <w:r>
-        <w:t>(Fragment)</w:t>
+        <w:t>CS Club – Horizontal Linear Layout (Fragment)</w:t>
       </w:r>
     </w:p>
     <w:p>
@@ -321,13 +252,7 @@
         </w:numPr>
       </w:pPr>
       <w:r>
-        <w:t>About</w:t>
-      </w:r>
-      <w:r>
-        <w:t xml:space="preserve"> Us</w:t>
-      </w:r>
-      <w:r>
-        <w:t xml:space="preserve"> Blurb</w:t>
+        <w:t>About Us Blurb</w:t>
       </w:r>
     </w:p>
     <w:p>
@@ -363,19 +288,7 @@
         </w:numPr>
       </w:pPr>
       <w:r>
-        <w:t>CDC</w:t>
-      </w:r>
-      <w:r>
-        <w:t xml:space="preserve"> </w:t>
-      </w:r>
-      <w:r>
-        <w:t>– Horizontal Linear Layout</w:t>
-      </w:r>
-      <w:r>
-        <w:t xml:space="preserve"> </w:t>
-      </w:r>
-      <w:r>
-        <w:t>(Fragment)</w:t>
+        <w:t>CDC – Horizontal Linear Layout (Fragment)</w:t>
       </w:r>
     </w:p>
     <w:p>
@@ -387,13 +300,7 @@
         </w:numPr>
       </w:pPr>
       <w:r>
-        <w:t>About</w:t>
-      </w:r>
-      <w:r>
-        <w:t xml:space="preserve"> Us</w:t>
-      </w:r>
-      <w:r>
-        <w:t xml:space="preserve"> Blurb</w:t>
+        <w:t>About Us Blurb</w:t>
       </w:r>
     </w:p>
     <w:p>
@@ -459,8 +366,147 @@
       <w:r>
         <w:t>Color scheme red and black, with white lettering</w:t>
       </w:r>
+    </w:p>
+    <w:p/>
+    <w:p>
+      <w:r>
+        <w:lastRenderedPageBreak/>
+        <w:t>ACM Info:</w:t>
+      </w:r>
+    </w:p>
+    <w:p>
+      <w:r>
+        <w:t>ACM-SEMO has dedicated itself to fostering the growth of interest in computing, and also focuses on providing college students with skills that they may not find inside the classroom.</w:t>
+      </w:r>
+    </w:p>
+    <w:p>
+      <w:r>
+        <w:t xml:space="preserve">Website: </w:t>
+      </w:r>
+      <w:hyperlink r:id="rId5" w:history="1">
+        <w:r>
+          <w:rPr>
+            <w:rStyle w:val="Hyperlink"/>
+          </w:rPr>
+          <w:t>https://www.acmsemo.github.io</w:t>
+        </w:r>
+      </w:hyperlink>
+      <w:r>
+        <w:t xml:space="preserve"> </w:t>
+      </w:r>
+    </w:p>
+    <w:p>
+      <w:r>
+        <w:t xml:space="preserve">Chat: </w:t>
+      </w:r>
+      <w:hyperlink r:id="rId6" w:history="1">
+        <w:r>
+          <w:rPr>
+            <w:rStyle w:val="Hyperlink"/>
+          </w:rPr>
+          <w:t>https://discordapp.com/invite/Bhs2zGp</w:t>
+        </w:r>
+      </w:hyperlink>
+    </w:p>
+    <w:p>
       <w:bookmarkStart w:id="0" w:name="_GoBack"/>
       <w:bookmarkEnd w:id="0"/>
+    </w:p>
+    <w:p>
+      <w:r>
+        <w:t>CDC Info:</w:t>
+      </w:r>
+    </w:p>
+    <w:p>
+      <w:r>
+        <w:t xml:space="preserve">The Cyber Defense Club was founded with the idea that it would be an extension of the classroom, going deeper into topics that are discussed in class.  We also aim to keep members up to date on current events in the field and discuss their direct </w:t>
+      </w:r>
+      <w:proofErr w:type="spellStart"/>
+      <w:r>
+        <w:t>affects</w:t>
+      </w:r>
+      <w:proofErr w:type="spellEnd"/>
+      <w:r>
+        <w:t xml:space="preserve"> on us personally and on the industry as a whole.</w:t>
+      </w:r>
+    </w:p>
+    <w:p>
+      <w:r>
+        <w:t xml:space="preserve">Website: </w:t>
+      </w:r>
+      <w:hyperlink r:id="rId7" w:history="1">
+        <w:r>
+          <w:rPr>
+            <w:rStyle w:val="Hyperlink"/>
+          </w:rPr>
+          <w:t>http://semocdc.com/</w:t>
+        </w:r>
+      </w:hyperlink>
+      <w:r>
+        <w:t xml:space="preserve"> </w:t>
+      </w:r>
+    </w:p>
+    <w:p>
+      <w:r>
+        <w:t xml:space="preserve">Chat: </w:t>
+      </w:r>
+      <w:hyperlink r:id="rId8" w:history="1">
+        <w:r>
+          <w:rPr>
+            <w:rStyle w:val="Hyperlink"/>
+          </w:rPr>
+          <w:t>https://semocdc.slack.com/</w:t>
+        </w:r>
+      </w:hyperlink>
+      <w:r>
+        <w:t xml:space="preserve"> </w:t>
+      </w:r>
+    </w:p>
+    <w:p/>
+    <w:p>
+      <w:r>
+        <w:t>CS Club Info:</w:t>
+      </w:r>
+    </w:p>
+    <w:p>
+      <w:r>
+        <w:t>Computer Science Club is a student organization intended to help grow the interest of Computer Science in students from any major and help students learn more about Computer Science outside of the classroom. Our topics vary from theoretical Computer Science and Mathem</w:t>
+      </w:r>
+      <w:r>
+        <w:t>atics to concrete applications.</w:t>
+      </w:r>
+    </w:p>
+    <w:p>
+      <w:r>
+        <w:t xml:space="preserve">Website: </w:t>
+      </w:r>
+      <w:hyperlink r:id="rId9" w:history="1">
+        <w:r>
+          <w:rPr>
+            <w:rStyle w:val="Hyperlink"/>
+          </w:rPr>
+          <w:t>https://www.facebook.com/groups/semocsc/</w:t>
+        </w:r>
+      </w:hyperlink>
+      <w:r>
+        <w:t xml:space="preserve"> </w:t>
+      </w:r>
+    </w:p>
+    <w:p>
+      <w:r>
+        <w:t xml:space="preserve">Chat: </w:t>
+      </w:r>
+      <w:hyperlink r:id="rId10" w:history="1">
+        <w:r>
+          <w:rPr>
+            <w:rStyle w:val="Hyperlink"/>
+          </w:rPr>
+          <w:t>https://discord.gg/HcxnAr9</w:t>
+        </w:r>
+      </w:hyperlink>
+      <w:r>
+        <w:t xml:space="preserve"> </w:t>
+      </w:r>
     </w:p>
     <w:sectPr>
       <w:pgSz w:w="12240" w:h="15840"/>
@@ -473,7 +519,7 @@
 </file>
 
 <file path=word/numbering.xml><?xml version="1.0" encoding="utf-8"?>
-<w:numbering xmlns:wpc="http://schemas.microsoft.com/office/word/2010/wordprocessingCanvas" xmlns:cx="http://schemas.microsoft.com/office/drawing/2014/chartex" xmlns:cx1="http://schemas.microsoft.com/office/drawing/2015/9/8/chartex" xmlns:cx2="http://schemas.microsoft.com/office/drawing/2015/10/21/chartex" xmlns:cx3="http://schemas.microsoft.com/office/drawing/2016/5/9/chartex" xmlns:cx4="http://schemas.microsoft.com/office/drawing/2016/5/10/chartex" xmlns:cx5="http://schemas.microsoft.com/office/drawing/2016/5/11/chartex" xmlns:cx6="http://schemas.microsoft.com/office/drawing/2016/5/12/chartex" xmlns:cx7="http://schemas.microsoft.com/office/drawing/2016/5/13/chartex" xmlns:cx8="http://schemas.microsoft.com/office/drawing/2016/5/14/chartex" xmlns:mc="http://schemas.openxmlformats.org/markup-compatibility/2006" xmlns:aink="http://schemas.microsoft.com/office/drawing/2016/ink" xmlns:am3d="http://schemas.microsoft.com/office/drawing/2017/model3d" xmlns:o="urn:schemas-microsoft-com:office:office" xmlns:r="http://schemas.openxmlformats.org/officeDocument/2006/relationships" xmlns:m="http://schemas.openxmlformats.org/officeDocument/2006/math" xmlns:v="urn:schemas-microsoft-com:vml" xmlns:wp14="http://schemas.microsoft.com/office/word/2010/wordprocessingDrawing" xmlns:wp="http://schemas.openxmlformats.org/drawingml/2006/wordprocessingDrawing" xmlns:w10="urn:schemas-microsoft-com:office:word" xmlns:w="http://schemas.openxmlformats.org/wordprocessingml/2006/main" xmlns:w14="http://schemas.microsoft.com/office/word/2010/wordml" xmlns:w15="http://schemas.microsoft.com/office/word/2012/wordml" xmlns:w16cid="http://schemas.microsoft.com/office/word/2016/wordml/cid" xmlns:w16se="http://schemas.microsoft.com/office/word/2015/wordml/symex" xmlns:wpg="http://schemas.microsoft.com/office/word/2010/wordprocessingGroup" xmlns:wpi="http://schemas.microsoft.com/office/word/2010/wordprocessingInk" xmlns:wne="http://schemas.microsoft.com/office/word/2006/wordml" xmlns:wps="http://schemas.microsoft.com/office/word/2010/wordprocessingShape" mc:Ignorable="w14 w15 w16se w16cid wp14">
+<w:numbering xmlns:wpc="http://schemas.microsoft.com/office/word/2010/wordprocessingCanvas" xmlns:mc="http://schemas.openxmlformats.org/markup-compatibility/2006" xmlns:o="urn:schemas-microsoft-com:office:office" xmlns:r="http://schemas.openxmlformats.org/officeDocument/2006/relationships" xmlns:m="http://schemas.openxmlformats.org/officeDocument/2006/math" xmlns:v="urn:schemas-microsoft-com:vml" xmlns:wp14="http://schemas.microsoft.com/office/word/2010/wordprocessingDrawing" xmlns:wp="http://schemas.openxmlformats.org/drawingml/2006/wordprocessingDrawing" xmlns:w10="urn:schemas-microsoft-com:office:word" xmlns:w="http://schemas.openxmlformats.org/wordprocessingml/2006/main" xmlns:w14="http://schemas.microsoft.com/office/word/2010/wordml" xmlns:w15="http://schemas.microsoft.com/office/word/2012/wordml" xmlns:wpg="http://schemas.microsoft.com/office/word/2010/wordprocessingGroup" xmlns:wpi="http://schemas.microsoft.com/office/word/2010/wordprocessingInk" xmlns:wne="http://schemas.microsoft.com/office/word/2006/wordml" xmlns:wps="http://schemas.microsoft.com/office/word/2010/wordprocessingShape" mc:Ignorable="w14 w15 wp14">
   <w:abstractNum w:abstractNumId="0" w15:restartNumberingAfterBreak="0">
     <w:nsid w:val="12B30A08"/>
     <w:multiLevelType w:val="hybridMultilevel"/>
@@ -1633,7 +1679,7 @@
 </file>
 
 <file path=word/styles.xml><?xml version="1.0" encoding="utf-8"?>
-<w:styles xmlns:mc="http://schemas.openxmlformats.org/markup-compatibility/2006" xmlns:r="http://schemas.openxmlformats.org/officeDocument/2006/relationships" xmlns:w="http://schemas.openxmlformats.org/wordprocessingml/2006/main" xmlns:w14="http://schemas.microsoft.com/office/word/2010/wordml" xmlns:w15="http://schemas.microsoft.com/office/word/2012/wordml" xmlns:w16cid="http://schemas.microsoft.com/office/word/2016/wordml/cid" xmlns:w16se="http://schemas.microsoft.com/office/word/2015/wordml/symex" mc:Ignorable="w14 w15 w16se w16cid">
+<w:styles xmlns:mc="http://schemas.openxmlformats.org/markup-compatibility/2006" xmlns:r="http://schemas.openxmlformats.org/officeDocument/2006/relationships" xmlns:w="http://schemas.openxmlformats.org/wordprocessingml/2006/main" xmlns:w14="http://schemas.microsoft.com/office/word/2010/wordml" xmlns:w15="http://schemas.microsoft.com/office/word/2012/wordml" mc:Ignorable="w14 w15">
   <w:docDefaults>
     <w:rPrDefault>
       <w:rPr>
@@ -1649,7 +1695,7 @@
       </w:pPr>
     </w:pPrDefault>
   </w:docDefaults>
-  <w:latentStyles w:defLockedState="0" w:defUIPriority="99" w:defSemiHidden="0" w:defUnhideWhenUsed="0" w:defQFormat="0" w:count="375">
+  <w:latentStyles w:defLockedState="0" w:defUIPriority="99" w:defSemiHidden="0" w:defUnhideWhenUsed="0" w:defQFormat="0" w:count="371">
     <w:lsdException w:name="Normal" w:uiPriority="0" w:qFormat="1"/>
     <w:lsdException w:name="heading 1" w:uiPriority="9" w:qFormat="1"/>
     <w:lsdException w:name="heading 2" w:semiHidden="1" w:uiPriority="9" w:unhideWhenUsed="1" w:qFormat="1"/>
@@ -2021,10 +2067,6 @@
     <w:lsdException w:name="List Table 5 Dark Accent 6" w:uiPriority="50"/>
     <w:lsdException w:name="List Table 6 Colorful Accent 6" w:uiPriority="51"/>
     <w:lsdException w:name="List Table 7 Colorful Accent 6" w:uiPriority="52"/>
-    <w:lsdException w:name="Mention" w:semiHidden="1" w:unhideWhenUsed="1"/>
-    <w:lsdException w:name="Smart Hyperlink" w:semiHidden="1" w:unhideWhenUsed="1"/>
-    <w:lsdException w:name="Hashtag" w:semiHidden="1" w:unhideWhenUsed="1"/>
-    <w:lsdException w:name="Unresolved Mention" w:semiHidden="1" w:unhideWhenUsed="1"/>
   </w:latentStyles>
   <w:style w:type="paragraph" w:default="1" w:styleId="Normal">
     <w:name w:val="Normal"/>
@@ -2033,7 +2075,6 @@
   <w:style w:type="character" w:default="1" w:styleId="DefaultParagraphFont">
     <w:name w:val="Default Paragraph Font"/>
     <w:uiPriority w:val="1"/>
-    <w:semiHidden/>
     <w:unhideWhenUsed/>
   </w:style>
   <w:style w:type="table" w:default="1" w:styleId="TableNormal">
@@ -2067,6 +2108,17 @@
       <w:ind w:left="720"/>
       <w:contextualSpacing/>
     </w:pPr>
+  </w:style>
+  <w:style w:type="character" w:styleId="Hyperlink">
+    <w:name w:val="Hyperlink"/>
+    <w:basedOn w:val="DefaultParagraphFont"/>
+    <w:uiPriority w:val="99"/>
+    <w:unhideWhenUsed/>
+    <w:rsid w:val="002925CF"/>
+    <w:rPr>
+      <w:color w:val="0563C1" w:themeColor="hyperlink"/>
+      <w:u w:val="single"/>
+    </w:rPr>
   </w:style>
 </w:styles>
 </file>

</xml_diff>